<commit_message>
giant rebuild of nearly evrything not tested not finished
</commit_message>
<xml_diff>
--- a/TanzschuleSchmid/_Rechtliches/Registrierkasse/Zusammenfassung 01.04.2016.docx
+++ b/TanzschuleSchmid/_Rechtliches/Registrierkasse/Zusammenfassung 01.04.2016.docx
@@ -11,6 +11,7 @@
           <w:id w:val="279848775"/>
           <w:citation/>
         </w:sdtPr>
+        <w:sdtEndPr/>
         <w:sdtContent>
           <w:r>
             <w:fldChar w:fldCharType="begin"/>
@@ -86,6 +87,7 @@
           <w:id w:val="909735371"/>
           <w:citation/>
         </w:sdtPr>
+        <w:sdtEndPr/>
         <w:sdtContent>
           <w:r>
             <w:fldChar w:fldCharType="begin"/>
@@ -190,6 +192,7 @@
           <w:id w:val="1368412365"/>
           <w:citation/>
         </w:sdtPr>
+        <w:sdtEndPr/>
         <w:sdtContent>
           <w:r>
             <w:fldChar w:fldCharType="begin"/>
@@ -256,6 +259,134 @@
       </w:r>
     </w:p>
     <w:p>
+      <w:r>
+        <w:rPr>
+          <w:noProof/>
+          <w:lang w:eastAsia="de-AT"/>
+        </w:rPr>
+        <w:lastRenderedPageBreak/>
+        <w:drawing>
+          <wp:inline distT="0" distB="0" distL="0" distR="0" wp14:anchorId="44E8B9DF" wp14:editId="1439CD52">
+            <wp:extent cx="5760720" cy="1686560"/>
+            <wp:effectExtent l="0" t="0" r="0" b="8890"/>
+            <wp:docPr id="4" name="Grafik 4"/>
+            <wp:cNvGraphicFramePr>
+              <a:graphicFrameLocks xmlns:a="http://schemas.openxmlformats.org/drawingml/2006/main" noChangeAspect="1"/>
+            </wp:cNvGraphicFramePr>
+            <a:graphic xmlns:a="http://schemas.openxmlformats.org/drawingml/2006/main">
+              <a:graphicData uri="http://schemas.openxmlformats.org/drawingml/2006/picture">
+                <pic:pic xmlns:pic="http://schemas.openxmlformats.org/drawingml/2006/picture">
+                  <pic:nvPicPr>
+                    <pic:cNvPr id="1" name=""/>
+                    <pic:cNvPicPr/>
+                  </pic:nvPicPr>
+                  <pic:blipFill>
+                    <a:blip r:embed="rId8"/>
+                    <a:stretch>
+                      <a:fillRect/>
+                    </a:stretch>
+                  </pic:blipFill>
+                  <pic:spPr>
+                    <a:xfrm>
+                      <a:off x="0" y="0"/>
+                      <a:ext cx="5760720" cy="1686560"/>
+                    </a:xfrm>
+                    <a:prstGeom prst="rect">
+                      <a:avLst/>
+                    </a:prstGeom>
+                  </pic:spPr>
+                </pic:pic>
+              </a:graphicData>
+            </a:graphic>
+          </wp:inline>
+        </w:drawing>
+      </w:r>
+    </w:p>
+    <w:p>
+      <w:r>
+        <w:rPr>
+          <w:noProof/>
+          <w:lang w:eastAsia="de-AT"/>
+        </w:rPr>
+        <w:drawing>
+          <wp:inline distT="0" distB="0" distL="0" distR="0" wp14:anchorId="2B3AE035" wp14:editId="2833A8B0">
+            <wp:extent cx="5760720" cy="1012825"/>
+            <wp:effectExtent l="0" t="0" r="0" b="0"/>
+            <wp:docPr id="5" name="Grafik 5"/>
+            <wp:cNvGraphicFramePr>
+              <a:graphicFrameLocks xmlns:a="http://schemas.openxmlformats.org/drawingml/2006/main" noChangeAspect="1"/>
+            </wp:cNvGraphicFramePr>
+            <a:graphic xmlns:a="http://schemas.openxmlformats.org/drawingml/2006/main">
+              <a:graphicData uri="http://schemas.openxmlformats.org/drawingml/2006/picture">
+                <pic:pic xmlns:pic="http://schemas.openxmlformats.org/drawingml/2006/picture">
+                  <pic:nvPicPr>
+                    <pic:cNvPr id="1" name=""/>
+                    <pic:cNvPicPr/>
+                  </pic:nvPicPr>
+                  <pic:blipFill>
+                    <a:blip r:embed="rId9"/>
+                    <a:stretch>
+                      <a:fillRect/>
+                    </a:stretch>
+                  </pic:blipFill>
+                  <pic:spPr>
+                    <a:xfrm>
+                      <a:off x="0" y="0"/>
+                      <a:ext cx="5760720" cy="1012825"/>
+                    </a:xfrm>
+                    <a:prstGeom prst="rect">
+                      <a:avLst/>
+                    </a:prstGeom>
+                  </pic:spPr>
+                </pic:pic>
+              </a:graphicData>
+            </a:graphic>
+          </wp:inline>
+        </w:drawing>
+      </w:r>
+    </w:p>
+    <w:p>
+      <w:r>
+        <w:rPr>
+          <w:noProof/>
+          <w:lang w:eastAsia="de-AT"/>
+        </w:rPr>
+        <w:drawing>
+          <wp:inline distT="0" distB="0" distL="0" distR="0" wp14:anchorId="7F09F627" wp14:editId="4EADEA5E">
+            <wp:extent cx="5760720" cy="2393315"/>
+            <wp:effectExtent l="0" t="0" r="0" b="6985"/>
+            <wp:docPr id="6" name="Grafik 6"/>
+            <wp:cNvGraphicFramePr>
+              <a:graphicFrameLocks xmlns:a="http://schemas.openxmlformats.org/drawingml/2006/main" noChangeAspect="1"/>
+            </wp:cNvGraphicFramePr>
+            <a:graphic xmlns:a="http://schemas.openxmlformats.org/drawingml/2006/main">
+              <a:graphicData uri="http://schemas.openxmlformats.org/drawingml/2006/picture">
+                <pic:pic xmlns:pic="http://schemas.openxmlformats.org/drawingml/2006/picture">
+                  <pic:nvPicPr>
+                    <pic:cNvPr id="1" name=""/>
+                    <pic:cNvPicPr/>
+                  </pic:nvPicPr>
+                  <pic:blipFill>
+                    <a:blip r:embed="rId10"/>
+                    <a:stretch>
+                      <a:fillRect/>
+                    </a:stretch>
+                  </pic:blipFill>
+                  <pic:spPr>
+                    <a:xfrm>
+                      <a:off x="0" y="0"/>
+                      <a:ext cx="5760720" cy="2393315"/>
+                    </a:xfrm>
+                    <a:prstGeom prst="rect">
+                      <a:avLst/>
+                    </a:prstGeom>
+                  </pic:spPr>
+                </pic:pic>
+              </a:graphicData>
+            </a:graphic>
+          </wp:inline>
+        </w:drawing>
+      </w:r>
       <w:bookmarkStart w:id="0" w:name="_GoBack"/>
       <w:bookmarkEnd w:id="0"/>
     </w:p>
@@ -981,7 +1112,7 @@
 </file>
 
 <file path=customXml/itemProps1.xml><?xml version="1.0" encoding="utf-8"?>
-<ds:datastoreItem xmlns:ds="http://schemas.openxmlformats.org/officeDocument/2006/customXml" ds:itemID="{BEB87844-C317-40C5-A984-CEE74E3523C9}">
+<ds:datastoreItem xmlns:ds="http://schemas.openxmlformats.org/officeDocument/2006/customXml" ds:itemID="{D2A906A6-52A8-4B3A-8204-20C3FAF46B14}">
   <ds:schemaRefs>
     <ds:schemaRef ds:uri="http://schemas.openxmlformats.org/officeDocument/2006/bibliography"/>
   </ds:schemaRefs>

</xml_diff>